<commit_message>
added how to use section
added tiger .bmp so it could have its skin
</commit_message>
<xml_diff>
--- a/Computer Graphics Final Project.docx
+++ b/Computer Graphics Final Project.docx
@@ -735,8 +735,80 @@
           <w:sz w:val="24"/>
           <w:szCs w:val="24"/>
         </w:rPr>
-        <w:t xml:space="preserve"> The ability to convert a scene of objects into wireframe was implemented. </w:t>
-      </w:r>
+        <w:t xml:space="preserve"> The ability to convert a scene of objects </w:t>
+      </w:r>
+      <w:r>
+        <w:rPr>
+          <w:rFonts w:ascii="Times New Roman" w:hAnsi="Times New Roman" w:cs="Times New Roman"/>
+          <w:sz w:val="24"/>
+          <w:szCs w:val="24"/>
+        </w:rPr>
+        <w:t>into wireframe was implemented.</w:t>
+      </w:r>
+    </w:p>
+    <w:p>
+      <w:pPr>
+        <w:spacing w:after="0" w:line="480" w:lineRule="auto"/>
+        <w:rPr>
+          <w:rFonts w:ascii="Times New Roman" w:hAnsi="Times New Roman" w:cs="Times New Roman"/>
+          <w:b/>
+          <w:sz w:val="24"/>
+          <w:szCs w:val="24"/>
+        </w:rPr>
+      </w:pPr>
+      <w:r>
+        <w:rPr>
+          <w:rFonts w:ascii="Times New Roman" w:hAnsi="Times New Roman" w:cs="Times New Roman"/>
+          <w:b/>
+          <w:sz w:val="24"/>
+          <w:szCs w:val="24"/>
+        </w:rPr>
+        <w:t>How to Use:</w:t>
+      </w:r>
+    </w:p>
+    <w:p>
+      <w:pPr>
+        <w:spacing w:after="0" w:line="480" w:lineRule="auto"/>
+        <w:rPr>
+          <w:rFonts w:ascii="Times New Roman" w:hAnsi="Times New Roman" w:cs="Times New Roman"/>
+          <w:sz w:val="24"/>
+          <w:szCs w:val="24"/>
+        </w:rPr>
+      </w:pPr>
+      <w:r>
+        <w:rPr>
+          <w:rFonts w:ascii="Times New Roman" w:hAnsi="Times New Roman" w:cs="Times New Roman"/>
+          <w:sz w:val="24"/>
+          <w:szCs w:val="24"/>
+        </w:rPr>
+        <w:t>Please view the README in Computer Graphics Term Project/Graphics Project Runnable-Executable folder.</w:t>
+      </w:r>
+      <w:r>
+        <w:rPr>
+          <w:rFonts w:ascii="Times New Roman" w:hAnsi="Times New Roman" w:cs="Times New Roman"/>
+          <w:sz w:val="24"/>
+          <w:szCs w:val="24"/>
+        </w:rPr>
+        <w:t xml:space="preserve"> There are explicit understandable and long instructions in there. There are also a different set of instructions in the </w:t>
+      </w:r>
+      <w:r>
+        <w:rPr>
+          <w:rFonts w:ascii="Times New Roman" w:hAnsi="Times New Roman" w:cs="Times New Roman"/>
+          <w:sz w:val="24"/>
+          <w:szCs w:val="24"/>
+        </w:rPr>
+        <w:t>Computer Graphics Term Project/</w:t>
+      </w:r>
+      <w:r>
+        <w:rPr>
+          <w:rFonts w:ascii="Times New Roman" w:hAnsi="Times New Roman" w:cs="Times New Roman"/>
+          <w:sz w:val="24"/>
+          <w:szCs w:val="24"/>
+        </w:rPr>
+        <w:t>Graphics Project Source Code folder. That one explains how to start and run the source code.</w:t>
+      </w:r>
+      <w:bookmarkStart w:id="0" w:name="_GoBack"/>
+      <w:bookmarkEnd w:id="0"/>
     </w:p>
     <w:p>
       <w:pPr>
@@ -1479,8 +1551,6 @@
         </w:rPr>
         <w:t xml:space="preserve"> The last class that accompanies that device is the renderer class. This class is for displaying everything that is created on the device’s buffer.</w:t>
       </w:r>
-      <w:bookmarkStart w:id="0" w:name="_GoBack"/>
-      <w:bookmarkEnd w:id="0"/>
     </w:p>
     <w:p>
       <w:pPr>
@@ -1604,7 +1674,7 @@
           <w:rPr>
             <w:noProof/>
           </w:rPr>
-          <w:t>1</w:t>
+          <w:t>3</w:t>
         </w:r>
         <w:r>
           <w:rPr>

</xml_diff>